<commit_message>
Updated plotting script to convert from x y to angle theta, plotted theta, omega and alpha for all three radii
</commit_message>
<xml_diff>
--- a/ExperimentNotes.docx
+++ b/ExperimentNotes.docx
@@ -64,15 +64,7 @@
         </w:numPr>
       </w:pPr>
       <w:r>
-        <w:t xml:space="preserve">adding a red dot at the </w:t>
-      </w:r>
-      <w:proofErr w:type="spellStart"/>
-      <w:r>
-        <w:t>center</w:t>
-      </w:r>
-      <w:proofErr w:type="spellEnd"/>
-      <w:r>
-        <w:t xml:space="preserve"> of the disk to better measure the </w:t>
+        <w:t xml:space="preserve">adding a red dot at the center of the disk to better measure the </w:t>
       </w:r>
       <w:r>
         <w:t>pixel to cm conversion</w:t>
@@ -87,10 +79,7 @@
         </w:numPr>
       </w:pPr>
       <w:r>
-        <w:t>Measuring the apparatus</w:t>
-      </w:r>
-      <w:r>
-        <w:t xml:space="preserve">es length and radius of disc </w:t>
+        <w:t xml:space="preserve">Measuring the apparatuses length and radius of disc </w:t>
       </w:r>
     </w:p>
     <w:p>
@@ -102,23 +91,7 @@
         </w:numPr>
       </w:pPr>
       <w:r>
-        <w:t xml:space="preserve">factor, and the velocity of the </w:t>
-      </w:r>
-      <w:proofErr w:type="spellStart"/>
-      <w:r>
-        <w:t>center</w:t>
-      </w:r>
-      <w:proofErr w:type="spellEnd"/>
-      <w:r>
-        <w:t xml:space="preserve"> of the rigid body, and to calculate the distance from the </w:t>
-      </w:r>
-      <w:proofErr w:type="spellStart"/>
-      <w:r>
-        <w:t>center</w:t>
-      </w:r>
-      <w:proofErr w:type="spellEnd"/>
-      <w:r>
-        <w:t xml:space="preserve"> of mass of the </w:t>
+        <w:t xml:space="preserve">factor, and the velocity of the center of the rigid body, and to calculate the distance from the center of mass of the </w:t>
       </w:r>
       <w:r>
         <w:t xml:space="preserve">disc to the point mass </w:t>
@@ -181,7 +154,7 @@
         </w:numPr>
       </w:pPr>
       <w:r>
-        <w:t xml:space="preserve">measuring velocity and acceleration from this data </w:t>
+        <w:t>measuring velocity and acceleration from this data</w:t>
       </w:r>
     </w:p>
     <w:p>
@@ -193,15 +166,40 @@
         </w:numPr>
       </w:pPr>
       <w:r>
-        <w:t xml:space="preserve">converting from </w:t>
-      </w:r>
-      <w:proofErr w:type="spellStart"/>
-      <w:r>
-        <w:t>xy</w:t>
-      </w:r>
-      <w:proofErr w:type="spellEnd"/>
-      <w:r>
-        <w:t xml:space="preserve"> coordinates to theta </w:t>
+        <w:t xml:space="preserve">frame rate an issue -  the disc only rolled for </w:t>
+      </w:r>
+      <w:r>
+        <w:t>1.02 seconds during which data was only captured 24 times through 24 frames</w:t>
+      </w:r>
+      <w:r>
+        <w:t xml:space="preserve"> </w:t>
+      </w:r>
+    </w:p>
+    <w:p>
+      <w:pPr>
+        <w:pStyle w:val="ListParagraph"/>
+        <w:numPr>
+          <w:ilvl w:val="0"/>
+          <w:numId w:val="2"/>
+        </w:numPr>
+      </w:pPr>
+      <w:r>
+        <w:t xml:space="preserve">converting from xy coordinates to theta </w:t>
+      </w:r>
+    </w:p>
+    <w:p>
+      <w:pPr>
+        <w:pStyle w:val="ListParagraph"/>
+        <w:numPr>
+          <w:ilvl w:val="1"/>
+          <w:numId w:val="2"/>
+        </w:numPr>
+      </w:pPr>
+      <w:r>
+        <w:t>using theta = ar</w:t>
+      </w:r>
+      <w:r>
+        <w:t>ccos((yb-yr)/root((xb-xr)^2+(yb-yr)^2))</w:t>
       </w:r>
     </w:p>
     <w:sectPr>
@@ -332,7 +330,7 @@
   <w:abstractNum w:abstractNumId="1" w15:restartNumberingAfterBreak="0">
     <w:nsid w:val="78EB223D"/>
     <w:multiLevelType w:val="hybridMultilevel"/>
-    <w:tmpl w:val="7062CA68"/>
+    <w:tmpl w:val="A9885F1E"/>
     <w:lvl w:ilvl="0" w:tplc="0809000F">
       <w:start w:val="1"/>
       <w:numFmt w:val="decimal"/>
@@ -342,7 +340,7 @@
         <w:ind w:left="720" w:hanging="360"/>
       </w:pPr>
     </w:lvl>
-    <w:lvl w:ilvl="1" w:tplc="08090019" w:tentative="1">
+    <w:lvl w:ilvl="1" w:tplc="08090019">
       <w:start w:val="1"/>
       <w:numFmt w:val="lowerLetter"/>
       <w:lvlText w:val="%2."/>

</xml_diff>